<commit_message>
Updates sample .docx file
The previous version of the improved .docx sample would fail when
attempting to generate a preview. Saving the file using MS Word fixed
the problem.
</commit_message>
<xml_diff>
--- a/public/data/sampleWORD.docx
+++ b/public/data/sampleWORD.docx
@@ -1,6 +1,6 @@
 
 <file path=word/document.xml><?xml version="1.0" encoding="utf-8"?>
-<w:document xmlns:wpc="http://schemas.microsoft.com/office/word/2010/wordprocessingCanvas" xmlns:mo="http://schemas.microsoft.com/office/mac/office/2008/main" xmlns:mc="http://schemas.openxmlformats.org/markup-compatibility/2006" xmlns:mv="urn:schemas-microsoft-com:mac:vml" xmlns:o="urn:schemas-microsoft-com:office:office" xmlns:r="http://schemas.openxmlformats.org/officeDocument/2006/relationships" xmlns:m="http://schemas.openxmlformats.org/officeDocument/2006/math" xmlns:v="urn:schemas-microsoft-com:vml" xmlns:wp14="http://schemas.microsoft.com/office/word/2010/wordprocessingDrawing" xmlns:wp="http://schemas.openxmlformats.org/drawingml/2006/wordprocessingDrawing" xmlns:w10="urn:schemas-microsoft-com:office:word" xmlns:w="http://schemas.openxmlformats.org/wordprocessingml/2006/main" xmlns:w14="http://schemas.microsoft.com/office/word/2010/wordml" xmlns:wpg="http://schemas.microsoft.com/office/word/2010/wordprocessingGroup" xmlns:wpi="http://schemas.microsoft.com/office/word/2010/wordprocessingInk" xmlns:wne="http://schemas.microsoft.com/office/word/2006/wordml" xmlns:wps="http://schemas.microsoft.com/office/word/2010/wordprocessingShape" mc:Ignorable="w14 wp14">
+<w:document xmlns:ve="http://schemas.openxmlformats.org/markup-compatibility/2006" xmlns:o="urn:schemas-microsoft-com:office:office" xmlns:r="http://schemas.openxmlformats.org/officeDocument/2006/relationships" xmlns:m="http://schemas.openxmlformats.org/officeDocument/2006/math" xmlns:v="urn:schemas-microsoft-com:vml" xmlns:wp="http://schemas.openxmlformats.org/drawingml/2006/wordprocessingDrawing" xmlns:w10="urn:schemas-microsoft-com:office:word" xmlns:w="http://schemas.openxmlformats.org/wordprocessingml/2006/main" xmlns:wne="http://schemas.microsoft.com/office/word/2006/wordml">
   <w:body>
     <w:p>
       <w:pPr>
@@ -19,145 +19,21 @@
           <w:tab w:val="left" w:pos="6160"/>
           <w:tab w:val="left" w:pos="6720"/>
         </w:tabs>
-        <w:autoSpaceDE w:val="0"/>
-        <w:autoSpaceDN w:val="0"/>
-        <w:adjustRightInd w:val="0"/>
+        <w:spacing w:line="360" w:lineRule="auto"/>
         <w:jc w:val="left"/>
         <w:rPr>
           <w:rFonts w:ascii="Helvetica" w:hAnsi="Helvetica" w:cs="Helvetica"/>
-          <w:kern w:val="0"/>
-          <w:sz w:val="22"/>
-          <w:szCs w:val="22"/>
+          <w:sz w:val="28"/>
+          <w:szCs w:val="28"/>
         </w:rPr>
       </w:pPr>
       <w:r>
         <w:rPr>
           <w:rFonts w:ascii="Helvetica" w:hAnsi="Helvetica" w:cs="Helvetica"/>
-          <w:kern w:val="0"/>
-          <w:sz w:val="22"/>
-          <w:szCs w:val="22"/>
-        </w:rPr>
-        <w:t>Watson is an artificially intelligent computer system capable of answering questions posed in natural language</w:t>
-      </w:r>
-      <w:proofErr w:type="gramStart"/>
-      <w:r>
-        <w:rPr>
-          <w:rFonts w:ascii="Helvetica" w:hAnsi="Helvetica" w:cs="Helvetica"/>
-          <w:kern w:val="0"/>
-          <w:sz w:val="22"/>
-          <w:szCs w:val="22"/>
-        </w:rPr>
-        <w:t>,[</w:t>
-      </w:r>
-      <w:proofErr w:type="gramEnd"/>
-      <w:r>
-        <w:rPr>
-          <w:rFonts w:ascii="Helvetica" w:hAnsi="Helvetica" w:cs="Helvetica"/>
-          <w:kern w:val="0"/>
-          <w:sz w:val="22"/>
-          <w:szCs w:val="22"/>
-        </w:rPr>
-        <w:t xml:space="preserve">2] developed in IBM's </w:t>
-      </w:r>
-      <w:proofErr w:type="spellStart"/>
-      <w:r>
-        <w:rPr>
-          <w:rFonts w:ascii="Helvetica" w:hAnsi="Helvetica" w:cs="Helvetica"/>
-          <w:kern w:val="0"/>
-          <w:sz w:val="22"/>
-          <w:szCs w:val="22"/>
-        </w:rPr>
-        <w:t>DeepQA</w:t>
-      </w:r>
-      <w:proofErr w:type="spellEnd"/>
-      <w:r>
-        <w:rPr>
-          <w:rFonts w:ascii="Helvetica" w:hAnsi="Helvetica" w:cs="Helvetica"/>
-          <w:kern w:val="0"/>
-          <w:sz w:val="22"/>
-          <w:szCs w:val="22"/>
-        </w:rPr>
-        <w:t xml:space="preserve"> project by a research team led by principal investigator David </w:t>
-      </w:r>
-      <w:proofErr w:type="spellStart"/>
-      <w:r>
-        <w:rPr>
-          <w:rFonts w:ascii="Helvetica" w:hAnsi="Helvetica" w:cs="Helvetica"/>
-          <w:kern w:val="0"/>
-          <w:sz w:val="22"/>
-          <w:szCs w:val="22"/>
-        </w:rPr>
-        <w:t>Ferrucci</w:t>
-      </w:r>
-      <w:proofErr w:type="spellEnd"/>
-      <w:r>
-        <w:rPr>
-          <w:rFonts w:ascii="Helvetica" w:hAnsi="Helvetica" w:cs="Helvetica"/>
-          <w:kern w:val="0"/>
-          <w:sz w:val="22"/>
-          <w:szCs w:val="22"/>
-        </w:rPr>
-        <w:t>. Watson was named after IBM's first CEO and industrialist Thomas J. Watson</w:t>
-      </w:r>
-      <w:proofErr w:type="gramStart"/>
-      <w:r>
-        <w:rPr>
-          <w:rFonts w:ascii="Helvetica" w:hAnsi="Helvetica" w:cs="Helvetica"/>
-          <w:kern w:val="0"/>
-          <w:sz w:val="22"/>
-          <w:szCs w:val="22"/>
-        </w:rPr>
-        <w:t>.[</w:t>
-      </w:r>
-      <w:proofErr w:type="gramEnd"/>
-      <w:r>
-        <w:rPr>
-          <w:rFonts w:ascii="Helvetica" w:hAnsi="Helvetica" w:cs="Helvetica"/>
-          <w:kern w:val="0"/>
-          <w:sz w:val="22"/>
-          <w:szCs w:val="22"/>
-        </w:rPr>
-        <w:t xml:space="preserve">3][4] The computer system was specifically developed to answer questions on the quiz show Jeopardy![5] In 2011, Watson competed on Jeopardy! </w:t>
-      </w:r>
-      <w:proofErr w:type="gramStart"/>
-      <w:r>
-        <w:rPr>
-          <w:rFonts w:ascii="Helvetica" w:hAnsi="Helvetica" w:cs="Helvetica"/>
-          <w:kern w:val="0"/>
-          <w:sz w:val="22"/>
-          <w:szCs w:val="22"/>
-        </w:rPr>
-        <w:t>against</w:t>
-      </w:r>
-      <w:proofErr w:type="gramEnd"/>
-      <w:r>
-        <w:rPr>
-          <w:rFonts w:ascii="Helvetica" w:hAnsi="Helvetica" w:cs="Helvetica"/>
-          <w:kern w:val="0"/>
-          <w:sz w:val="22"/>
-          <w:szCs w:val="22"/>
-        </w:rPr>
-        <w:t xml:space="preserve"> former winners Brad </w:t>
-      </w:r>
-      <w:proofErr w:type="spellStart"/>
-      <w:r>
-        <w:rPr>
-          <w:rFonts w:ascii="Helvetica" w:hAnsi="Helvetica" w:cs="Helvetica"/>
-          <w:kern w:val="0"/>
-          <w:sz w:val="22"/>
-          <w:szCs w:val="22"/>
-        </w:rPr>
-        <w:t>Rutter</w:t>
-      </w:r>
-      <w:proofErr w:type="spellEnd"/>
-      <w:r>
-        <w:rPr>
-          <w:rFonts w:ascii="Helvetica" w:hAnsi="Helvetica" w:cs="Helvetica"/>
-          <w:kern w:val="0"/>
-          <w:sz w:val="22"/>
-          <w:szCs w:val="22"/>
-        </w:rPr>
-        <w:t xml:space="preserve"> and Ken Jennings.[3][6] Watson received the first place prize of $1 million.[7]</w:t>
+          <w:sz w:val="28"/>
+          <w:szCs w:val="28"/>
+        </w:rPr>
+        <w:t>What is Watson?</w:t>
       </w:r>
     </w:p>
     <w:p>
@@ -177,13 +53,114 @@
           <w:tab w:val="left" w:pos="6160"/>
           <w:tab w:val="left" w:pos="6720"/>
         </w:tabs>
-        <w:autoSpaceDE w:val="0"/>
-        <w:autoSpaceDN w:val="0"/>
-        <w:adjustRightInd w:val="0"/>
+        <w:spacing w:line="360" w:lineRule="auto"/>
         <w:jc w:val="left"/>
         <w:rPr>
           <w:rFonts w:ascii="Helvetica" w:hAnsi="Helvetica" w:cs="Helvetica"/>
-          <w:kern w:val="0"/>
+          <w:sz w:val="22"/>
+          <w:szCs w:val="22"/>
+        </w:rPr>
+      </w:pPr>
+      <w:r>
+        <w:rPr>
+          <w:rFonts w:ascii="Helvetica" w:hAnsi="Helvetica" w:cs="Helvetica"/>
+          <w:sz w:val="22"/>
+          <w:szCs w:val="22"/>
+        </w:rPr>
+        <w:t xml:space="preserve">Watson is an artificially intelligent computer system capable of answering questions posed in natural language, developed in IBM's </w:t>
+      </w:r>
+      <w:proofErr w:type="spellStart"/>
+      <w:r>
+        <w:rPr>
+          <w:rFonts w:ascii="Helvetica" w:hAnsi="Helvetica" w:cs="Helvetica"/>
+          <w:sz w:val="22"/>
+          <w:szCs w:val="22"/>
+        </w:rPr>
+        <w:t>DeepQA</w:t>
+      </w:r>
+      <w:proofErr w:type="spellEnd"/>
+      <w:r>
+        <w:rPr>
+          <w:rFonts w:ascii="Helvetica" w:hAnsi="Helvetica" w:cs="Helvetica"/>
+          <w:sz w:val="22"/>
+          <w:szCs w:val="22"/>
+        </w:rPr>
+        <w:t xml:space="preserve"> project by a research team led by principal investigator David </w:t>
+      </w:r>
+      <w:proofErr w:type="spellStart"/>
+      <w:r>
+        <w:rPr>
+          <w:rFonts w:ascii="Helvetica" w:hAnsi="Helvetica" w:cs="Helvetica"/>
+          <w:sz w:val="22"/>
+          <w:szCs w:val="22"/>
+        </w:rPr>
+        <w:t>Ferrucci</w:t>
+      </w:r>
+      <w:proofErr w:type="spellEnd"/>
+      <w:r>
+        <w:rPr>
+          <w:rFonts w:ascii="Helvetica" w:hAnsi="Helvetica" w:cs="Helvetica"/>
+          <w:sz w:val="22"/>
+          <w:szCs w:val="22"/>
+        </w:rPr>
+        <w:t>. Watson was named after IBM's</w:t>
+      </w:r>
+      <w:r>
+        <w:rPr>
+          <w:rFonts w:ascii="Helvetica" w:hAnsi="Helvetica" w:cs="Helvetica"/>
+          <w:sz w:val="22"/>
+          <w:szCs w:val="22"/>
+        </w:rPr>
+        <w:t xml:space="preserve"> first CEO and industrialist Thomas</w:t>
+      </w:r>
+      <w:r>
+        <w:rPr>
+          <w:rFonts w:ascii="Helvetica" w:hAnsi="Helvetica" w:cs="Helvetica"/>
+          <w:sz w:val="22"/>
+          <w:szCs w:val="22"/>
+        </w:rPr>
+        <w:t xml:space="preserve"> J. Watson. The computer system was specifically developed to answer questions on the quiz show Jeopardy! In 2011, Watson competed on Jeopardy! against former winners Brad </w:t>
+      </w:r>
+      <w:proofErr w:type="spellStart"/>
+      <w:r>
+        <w:rPr>
+          <w:rFonts w:ascii="Helvetica" w:hAnsi="Helvetica" w:cs="Helvetica"/>
+          <w:sz w:val="22"/>
+          <w:szCs w:val="22"/>
+        </w:rPr>
+        <w:t>Rutter</w:t>
+      </w:r>
+      <w:proofErr w:type="spellEnd"/>
+      <w:r>
+        <w:rPr>
+          <w:rFonts w:ascii="Helvetica" w:hAnsi="Helvetica" w:cs="Helvetica"/>
+          <w:sz w:val="22"/>
+          <w:szCs w:val="22"/>
+        </w:rPr>
+        <w:t xml:space="preserve"> and Ken Jennings. Watson received the first place prize of $1 million.</w:t>
+      </w:r>
+    </w:p>
+    <w:p>
+      <w:pPr>
+        <w:widowControl/>
+        <w:tabs>
+          <w:tab w:val="left" w:pos="560"/>
+          <w:tab w:val="left" w:pos="1120"/>
+          <w:tab w:val="left" w:pos="1680"/>
+          <w:tab w:val="left" w:pos="2240"/>
+          <w:tab w:val="left" w:pos="2800"/>
+          <w:tab w:val="left" w:pos="3360"/>
+          <w:tab w:val="left" w:pos="3920"/>
+          <w:tab w:val="left" w:pos="4480"/>
+          <w:tab w:val="left" w:pos="5040"/>
+          <w:tab w:val="left" w:pos="5600"/>
+          <w:tab w:val="left" w:pos="6160"/>
+          <w:tab w:val="left" w:pos="6720"/>
+        </w:tabs>
+        <w:spacing w:line="360" w:lineRule="auto"/>
+        <w:jc w:val="left"/>
+        <w:rPr>
+          <w:rFonts w:ascii="Helvetica" w:hAnsi="Helvetica" w:cs="Helvetica"/>
           <w:sz w:val="22"/>
           <w:szCs w:val="22"/>
         </w:rPr>
@@ -206,45 +183,21 @@
           <w:tab w:val="left" w:pos="6160"/>
           <w:tab w:val="left" w:pos="6720"/>
         </w:tabs>
-        <w:autoSpaceDE w:val="0"/>
-        <w:autoSpaceDN w:val="0"/>
-        <w:adjustRightInd w:val="0"/>
+        <w:spacing w:line="360" w:lineRule="auto"/>
         <w:jc w:val="left"/>
         <w:rPr>
-          <w:rFonts w:ascii="Helvetica" w:hAnsi="Helvetica" w:cs="Helvetica"/>
-          <w:kern w:val="0"/>
-          <w:sz w:val="22"/>
-          <w:szCs w:val="22"/>
+          <w:rFonts w:ascii="Helvetica" w:hAnsi="Helvetica"/>
+          <w:sz w:val="28"/>
+          <w:szCs w:val="28"/>
         </w:rPr>
       </w:pPr>
       <w:r>
         <w:rPr>
-          <w:rFonts w:ascii="Helvetica" w:hAnsi="Helvetica" w:cs="Helvetica"/>
-          <w:kern w:val="0"/>
-          <w:sz w:val="22"/>
-          <w:szCs w:val="22"/>
-        </w:rPr>
-        <w:t xml:space="preserve">Watson had access to 200 million pages of structured and unstructured content consuming four terabytes of disk </w:t>
-      </w:r>
-      <w:proofErr w:type="gramStart"/>
-      <w:r>
-        <w:rPr>
-          <w:rFonts w:ascii="Helvetica" w:hAnsi="Helvetica" w:cs="Helvetica"/>
-          <w:kern w:val="0"/>
-          <w:sz w:val="22"/>
-          <w:szCs w:val="22"/>
-        </w:rPr>
-        <w:t>storage[</w:t>
-      </w:r>
-      <w:proofErr w:type="gramEnd"/>
-      <w:r>
-        <w:rPr>
-          <w:rFonts w:ascii="Helvetica" w:hAnsi="Helvetica" w:cs="Helvetica"/>
-          <w:kern w:val="0"/>
-          <w:sz w:val="22"/>
-          <w:szCs w:val="22"/>
-        </w:rPr>
-        <w:t>8] including the full text of Wikipedia,[9] but was not connected to the Internet during the game.[10][11] For each clue, Watson's three most probable responses were displayed on the television screen. Watson consistently outperformed its human opponents on the game's signaling device, but had trouble responding to a few categories, notably those having short clues containing only a few words.</w:t>
+          <w:rFonts w:ascii="Helvetica" w:hAnsi="Helvetica"/>
+          <w:sz w:val="28"/>
+          <w:szCs w:val="28"/>
+        </w:rPr>
+        <w:t>How did it Work?</w:t>
       </w:r>
     </w:p>
     <w:p>
@@ -264,13 +217,60 @@
           <w:tab w:val="left" w:pos="6160"/>
           <w:tab w:val="left" w:pos="6720"/>
         </w:tabs>
-        <w:autoSpaceDE w:val="0"/>
-        <w:autoSpaceDN w:val="0"/>
-        <w:adjustRightInd w:val="0"/>
+        <w:spacing w:line="360" w:lineRule="auto"/>
         <w:jc w:val="left"/>
         <w:rPr>
           <w:rFonts w:ascii="Helvetica" w:hAnsi="Helvetica" w:cs="Helvetica"/>
-          <w:kern w:val="0"/>
+          <w:sz w:val="22"/>
+          <w:szCs w:val="22"/>
+        </w:rPr>
+      </w:pPr>
+      <w:r>
+        <w:rPr>
+          <w:rFonts w:ascii="Helvetica" w:hAnsi="Helvetica" w:cs="Helvetica"/>
+          <w:sz w:val="22"/>
+          <w:szCs w:val="22"/>
+        </w:rPr>
+        <w:t>Watson had access to 200 million pages of structured and unstructured content consuming four terabytes of disk storage including the full text of Wikipedia, but was not connected to the Internet during the gam</w:t>
+      </w:r>
+      <w:r>
+        <w:rPr>
+          <w:rFonts w:ascii="Helvetica" w:hAnsi="Helvetica" w:cs="Helvetica"/>
+          <w:sz w:val="22"/>
+          <w:szCs w:val="22"/>
+        </w:rPr>
+        <w:t>e. For each clue, Watson's three most probable responses were displayed on the television screen. Watson consistently outperformed its human opponents on the game's signaling device, but had trouble responding to a few categories, notably those having shor</w:t>
+      </w:r>
+      <w:r>
+        <w:rPr>
+          <w:rFonts w:ascii="Helvetica" w:hAnsi="Helvetica" w:cs="Helvetica"/>
+          <w:sz w:val="22"/>
+          <w:szCs w:val="22"/>
+        </w:rPr>
+        <w:t>t clues containing only a few words.</w:t>
+      </w:r>
+    </w:p>
+    <w:p>
+      <w:pPr>
+        <w:widowControl/>
+        <w:tabs>
+          <w:tab w:val="left" w:pos="560"/>
+          <w:tab w:val="left" w:pos="1120"/>
+          <w:tab w:val="left" w:pos="1680"/>
+          <w:tab w:val="left" w:pos="2240"/>
+          <w:tab w:val="left" w:pos="2800"/>
+          <w:tab w:val="left" w:pos="3360"/>
+          <w:tab w:val="left" w:pos="3920"/>
+          <w:tab w:val="left" w:pos="4480"/>
+          <w:tab w:val="left" w:pos="5040"/>
+          <w:tab w:val="left" w:pos="5600"/>
+          <w:tab w:val="left" w:pos="6160"/>
+          <w:tab w:val="left" w:pos="6720"/>
+        </w:tabs>
+        <w:spacing w:line="360" w:lineRule="auto"/>
+        <w:jc w:val="left"/>
+        <w:rPr>
+          <w:rFonts w:ascii="Helvetica" w:hAnsi="Helvetica" w:cs="Helvetica"/>
           <w:sz w:val="22"/>
           <w:szCs w:val="22"/>
         </w:rPr>
@@ -278,44 +278,51 @@
     </w:p>
     <w:p>
       <w:pPr>
-        <w:rPr>
-          <w:rFonts w:hint="eastAsia"/>
+        <w:spacing w:line="360" w:lineRule="auto"/>
+        <w:rPr>
+          <w:rFonts w:ascii="Helvetica" w:hAnsi="Helvetica" w:cs="Helvetica"/>
+          <w:sz w:val="28"/>
+          <w:szCs w:val="28"/>
         </w:rPr>
       </w:pPr>
       <w:r>
         <w:rPr>
           <w:rFonts w:ascii="Helvetica" w:hAnsi="Helvetica" w:cs="Helvetica"/>
-          <w:kern w:val="0"/>
-          <w:sz w:val="22"/>
-          <w:szCs w:val="22"/>
-        </w:rPr>
-        <w:t>In February 2013, IBM announced that Watson software system's first commercial application would be for utilization management decisions in lung cancer treatment at Memorial Sloan–Kettering Cancer Center in conjunction with health insurance company WellPoint</w:t>
-      </w:r>
-      <w:proofErr w:type="gramStart"/>
-      <w:r>
-        <w:rPr>
-          <w:rFonts w:ascii="Helvetica" w:hAnsi="Helvetica" w:cs="Helvetica"/>
-          <w:kern w:val="0"/>
-          <w:sz w:val="22"/>
-          <w:szCs w:val="22"/>
-        </w:rPr>
-        <w:t>.[</w:t>
-      </w:r>
-      <w:proofErr w:type="gramEnd"/>
-      <w:r>
-        <w:rPr>
-          <w:rFonts w:ascii="Helvetica" w:hAnsi="Helvetica" w:cs="Helvetica"/>
-          <w:kern w:val="0"/>
-          <w:sz w:val="22"/>
-          <w:szCs w:val="22"/>
-        </w:rPr>
-        <w:t xml:space="preserve">12] IBM Watson's former business chief </w:t>
+          <w:sz w:val="28"/>
+          <w:szCs w:val="28"/>
+        </w:rPr>
+        <w:t>And then, what happened?</w:t>
+      </w:r>
+    </w:p>
+    <w:p>
+      <w:pPr>
+        <w:spacing w:line="360" w:lineRule="auto"/>
+        <w:rPr>
+          <w:rFonts w:ascii="Helvetica" w:hAnsi="Helvetica" w:cs="Helvetica"/>
+          <w:sz w:val="22"/>
+          <w:szCs w:val="22"/>
+        </w:rPr>
+      </w:pPr>
+      <w:r>
+        <w:rPr>
+          <w:rFonts w:ascii="Helvetica" w:hAnsi="Helvetica" w:cs="Helvetica"/>
+          <w:sz w:val="22"/>
+          <w:szCs w:val="22"/>
+        </w:rPr>
+        <w:t>In February 2013, IBM announced that Watson software system's first commercial application would be for utilization management decisions in lung cancer treatment at Memorial Sloan–Kettering Can</w:t>
+      </w:r>
+      <w:r>
+        <w:rPr>
+          <w:rFonts w:ascii="Helvetica" w:hAnsi="Helvetica" w:cs="Helvetica"/>
+          <w:sz w:val="22"/>
+          <w:szCs w:val="22"/>
+        </w:rPr>
+        <w:t xml:space="preserve">cer Center in conjunction with health insurance company WellPoint. IBM Watson's former business chief </w:t>
       </w:r>
       <w:proofErr w:type="spellStart"/>
       <w:r>
         <w:rPr>
           <w:rFonts w:ascii="Helvetica" w:hAnsi="Helvetica" w:cs="Helvetica"/>
-          <w:kern w:val="0"/>
           <w:sz w:val="22"/>
           <w:szCs w:val="22"/>
         </w:rPr>
@@ -325,7 +332,6 @@
       <w:r>
         <w:rPr>
           <w:rFonts w:ascii="Helvetica" w:hAnsi="Helvetica" w:cs="Helvetica"/>
-          <w:kern w:val="0"/>
           <w:sz w:val="22"/>
           <w:szCs w:val="22"/>
         </w:rPr>
@@ -335,7 +341,6 @@
       <w:r>
         <w:rPr>
           <w:rFonts w:ascii="Helvetica" w:hAnsi="Helvetica" w:cs="Helvetica"/>
-          <w:kern w:val="0"/>
           <w:sz w:val="22"/>
           <w:szCs w:val="22"/>
         </w:rPr>
@@ -345,32 +350,29 @@
       <w:r>
         <w:rPr>
           <w:rFonts w:ascii="Helvetica" w:hAnsi="Helvetica" w:cs="Helvetica"/>
-          <w:kern w:val="0"/>
-          <w:sz w:val="22"/>
-          <w:szCs w:val="22"/>
-        </w:rPr>
-        <w:t xml:space="preserve"> says that 90% of nurses in the field who use Watson now follow its guidance.[13]</w:t>
-      </w:r>
-      <w:bookmarkStart w:id="0" w:name="_GoBack"/>
-      <w:bookmarkEnd w:id="0"/>
+          <w:sz w:val="22"/>
+          <w:szCs w:val="22"/>
+        </w:rPr>
+        <w:t xml:space="preserve"> says that 90% of nurses in the field who use Watson now follow its guidance.</w:t>
+      </w:r>
     </w:p>
     <w:sectPr>
       <w:pgSz w:w="12240" w:h="15840"/>
-      <w:pgMar w:top="1440" w:right="1800" w:bottom="1440" w:left="1800" w:header="720" w:footer="720" w:gutter="0"/>
+      <w:pgMar w:top="1440" w:right="1800" w:bottom="1440" w:left="1800" w:header="0" w:footer="0" w:gutter="0"/>
       <w:cols w:space="720"/>
-      <w:docGrid w:type="lines" w:linePitch="423"/>
+      <w:formProt w:val="0"/>
+      <w:docGrid w:linePitch="423" w:charSpace="-6145"/>
     </w:sectPr>
   </w:body>
 </w:document>
 </file>
 
 <file path=word/styles.xml><?xml version="1.0" encoding="utf-8"?>
-<w:styles xmlns:mc="http://schemas.openxmlformats.org/markup-compatibility/2006" xmlns:r="http://schemas.openxmlformats.org/officeDocument/2006/relationships" xmlns:w="http://schemas.openxmlformats.org/wordprocessingml/2006/main" xmlns:w14="http://schemas.microsoft.com/office/word/2010/wordml" mc:Ignorable="w14">
+<w:styles xmlns:r="http://schemas.openxmlformats.org/officeDocument/2006/relationships" xmlns:w="http://schemas.openxmlformats.org/wordprocessingml/2006/main">
   <w:docDefaults>
     <w:rPrDefault>
       <w:rPr>
-        <w:rFonts w:asciiTheme="minorHAnsi" w:eastAsiaTheme="minorEastAsia" w:hAnsiTheme="minorHAnsi" w:cstheme="minorBidi"/>
-        <w:kern w:val="2"/>
+        <w:rFonts w:ascii="Cambria" w:eastAsia="Droid Sans Fallback" w:hAnsi="Cambria" w:cs="Times New Roman"/>
         <w:sz w:val="24"/>
         <w:szCs w:val="24"/>
         <w:lang w:val="en-US" w:eastAsia="zh-CN" w:bidi="ar-SA"/>
@@ -378,7 +380,7 @@
     </w:rPrDefault>
     <w:pPrDefault/>
   </w:docDefaults>
-  <w:latentStyles w:defLockedState="0" w:defUIPriority="99" w:defSemiHidden="1" w:defUnhideWhenUsed="1" w:defQFormat="0" w:count="276">
+  <w:latentStyles w:defLockedState="0" w:defUIPriority="99" w:defSemiHidden="1" w:defUnhideWhenUsed="1" w:defQFormat="0" w:count="267">
     <w:lsdException w:name="Normal" w:semiHidden="0" w:uiPriority="0" w:unhideWhenUsed="0" w:qFormat="1"/>
     <w:lsdException w:name="heading 1" w:semiHidden="0" w:uiPriority="9" w:unhideWhenUsed="0" w:qFormat="1"/>
     <w:lsdException w:name="heading 2" w:uiPriority="9" w:qFormat="1"/>
@@ -517,25 +519,28 @@
     <w:lsdException w:name="Bibliography" w:uiPriority="37"/>
     <w:lsdException w:name="TOC Heading" w:uiPriority="39" w:qFormat="1"/>
   </w:latentStyles>
-  <w:style w:type="paragraph" w:default="1" w:styleId="a">
+  <w:style w:type="paragraph" w:default="1" w:styleId="Normal">
     <w:name w:val="Normal"/>
     <w:qFormat/>
+    <w:rsid w:val="009C6F22"/>
     <w:pPr>
       <w:widowControl w:val="0"/>
+      <w:suppressAutoHyphens/>
       <w:jc w:val="both"/>
     </w:pPr>
   </w:style>
-  <w:style w:type="character" w:default="1" w:styleId="a0">
+  <w:style w:type="character" w:default="1" w:styleId="DefaultParagraphFont">
     <w:name w:val="Default Paragraph Font"/>
     <w:uiPriority w:val="1"/>
     <w:semiHidden/>
     <w:unhideWhenUsed/>
   </w:style>
-  <w:style w:type="table" w:default="1" w:styleId="a1">
+  <w:style w:type="table" w:default="1" w:styleId="TableNormal">
     <w:name w:val="Normal Table"/>
     <w:uiPriority w:val="99"/>
     <w:semiHidden/>
     <w:unhideWhenUsed/>
+    <w:qFormat/>
     <w:tblPr>
       <w:tblInd w:w="0" w:type="dxa"/>
       <w:tblCellMar>
@@ -546,202 +551,67 @@
       </w:tblCellMar>
     </w:tblPr>
   </w:style>
-  <w:style w:type="numbering" w:default="1" w:styleId="a2">
+  <w:style w:type="numbering" w:default="1" w:styleId="NoList">
     <w:name w:val="No List"/>
     <w:uiPriority w:val="99"/>
     <w:semiHidden/>
     <w:unhideWhenUsed/>
   </w:style>
-</w:styles>
-</file>
-
-<file path=word/stylesWithEffects.xml><?xml version="1.0" encoding="utf-8"?>
-<w:styles xmlns:wpc="http://schemas.microsoft.com/office/word/2010/wordprocessingCanvas" xmlns:mo="http://schemas.microsoft.com/office/mac/office/2008/main" xmlns:mc="http://schemas.openxmlformats.org/markup-compatibility/2006" xmlns:mv="urn:schemas-microsoft-com:mac:vml" xmlns:o="urn:schemas-microsoft-com:office:office" xmlns:r="http://schemas.openxmlformats.org/officeDocument/2006/relationships" xmlns:m="http://schemas.openxmlformats.org/officeDocument/2006/math" xmlns:v="urn:schemas-microsoft-com:vml" xmlns:wp14="http://schemas.microsoft.com/office/word/2010/wordprocessingDrawing" xmlns:wp="http://schemas.openxmlformats.org/drawingml/2006/wordprocessingDrawing" xmlns:w10="urn:schemas-microsoft-com:office:word" xmlns:w="http://schemas.openxmlformats.org/wordprocessingml/2006/main" xmlns:w14="http://schemas.microsoft.com/office/word/2010/wordml" xmlns:wpg="http://schemas.microsoft.com/office/word/2010/wordprocessingGroup" xmlns:wpi="http://schemas.microsoft.com/office/word/2010/wordprocessingInk" xmlns:wne="http://schemas.microsoft.com/office/word/2006/wordml" xmlns:wps="http://schemas.microsoft.com/office/word/2010/wordprocessingShape" mc:Ignorable="w14 wp14">
-  <w:docDefaults>
-    <w:rPrDefault>
-      <w:rPr>
-        <w:rFonts w:asciiTheme="minorHAnsi" w:eastAsiaTheme="minorEastAsia" w:hAnsiTheme="minorHAnsi" w:cstheme="minorBidi"/>
-        <w:kern w:val="2"/>
-        <w:sz w:val="24"/>
-        <w:szCs w:val="24"/>
-        <w:lang w:val="en-US" w:eastAsia="zh-CN" w:bidi="ar-SA"/>
-      </w:rPr>
-    </w:rPrDefault>
-    <w:pPrDefault/>
-  </w:docDefaults>
-  <w:latentStyles w:defLockedState="0" w:defUIPriority="99" w:defSemiHidden="1" w:defUnhideWhenUsed="1" w:defQFormat="0" w:count="276">
-    <w:lsdException w:name="Normal" w:semiHidden="0" w:uiPriority="0" w:unhideWhenUsed="0" w:qFormat="1"/>
-    <w:lsdException w:name="heading 1" w:semiHidden="0" w:uiPriority="9" w:unhideWhenUsed="0" w:qFormat="1"/>
-    <w:lsdException w:name="heading 2" w:uiPriority="9" w:qFormat="1"/>
-    <w:lsdException w:name="heading 3" w:uiPriority="9" w:qFormat="1"/>
-    <w:lsdException w:name="heading 4" w:uiPriority="9" w:qFormat="1"/>
-    <w:lsdException w:name="heading 5" w:uiPriority="9" w:qFormat="1"/>
-    <w:lsdException w:name="heading 6" w:uiPriority="9" w:qFormat="1"/>
-    <w:lsdException w:name="heading 7" w:uiPriority="9" w:qFormat="1"/>
-    <w:lsdException w:name="heading 8" w:uiPriority="9" w:qFormat="1"/>
-    <w:lsdException w:name="heading 9" w:uiPriority="9" w:qFormat="1"/>
-    <w:lsdException w:name="toc 1" w:uiPriority="39"/>
-    <w:lsdException w:name="toc 2" w:uiPriority="39"/>
-    <w:lsdException w:name="toc 3" w:uiPriority="39"/>
-    <w:lsdException w:name="toc 4" w:uiPriority="39"/>
-    <w:lsdException w:name="toc 5" w:uiPriority="39"/>
-    <w:lsdException w:name="toc 6" w:uiPriority="39"/>
-    <w:lsdException w:name="toc 7" w:uiPriority="39"/>
-    <w:lsdException w:name="toc 8" w:uiPriority="39"/>
-    <w:lsdException w:name="toc 9" w:uiPriority="39"/>
-    <w:lsdException w:name="caption" w:uiPriority="35" w:qFormat="1"/>
-    <w:lsdException w:name="Title" w:semiHidden="0" w:uiPriority="10" w:unhideWhenUsed="0" w:qFormat="1"/>
-    <w:lsdException w:name="Default Paragraph Font" w:uiPriority="1"/>
-    <w:lsdException w:name="Subtitle" w:semiHidden="0" w:uiPriority="11" w:unhideWhenUsed="0" w:qFormat="1"/>
-    <w:lsdException w:name="Strong" w:semiHidden="0" w:uiPriority="22" w:unhideWhenUsed="0" w:qFormat="1"/>
-    <w:lsdException w:name="Emphasis" w:semiHidden="0" w:uiPriority="20" w:unhideWhenUsed="0" w:qFormat="1"/>
-    <w:lsdException w:name="Table Grid" w:semiHidden="0" w:uiPriority="59" w:unhideWhenUsed="0"/>
-    <w:lsdException w:name="Placeholder Text" w:unhideWhenUsed="0"/>
-    <w:lsdException w:name="No Spacing" w:semiHidden="0" w:uiPriority="1" w:unhideWhenUsed="0" w:qFormat="1"/>
-    <w:lsdException w:name="Light Shading" w:semiHidden="0" w:uiPriority="60" w:unhideWhenUsed="0"/>
-    <w:lsdException w:name="Light List" w:semiHidden="0" w:uiPriority="61" w:unhideWhenUsed="0"/>
-    <w:lsdException w:name="Light Grid" w:semiHidden="0" w:uiPriority="62" w:unhideWhenUsed="0"/>
-    <w:lsdException w:name="Medium Shading 1" w:semiHidden="0" w:uiPriority="63" w:unhideWhenUsed="0"/>
-    <w:lsdException w:name="Medium Shading 2" w:semiHidden="0" w:uiPriority="64" w:unhideWhenUsed="0"/>
-    <w:lsdException w:name="Medium List 1" w:semiHidden="0" w:uiPriority="65" w:unhideWhenUsed="0"/>
-    <w:lsdException w:name="Medium List 2" w:semiHidden="0" w:uiPriority="66" w:unhideWhenUsed="0"/>
-    <w:lsdException w:name="Medium Grid 1" w:semiHidden="0" w:uiPriority="67" w:unhideWhenUsed="0"/>
-    <w:lsdException w:name="Medium Grid 2" w:semiHidden="0" w:uiPriority="68" w:unhideWhenUsed="0"/>
-    <w:lsdException w:name="Medium Grid 3" w:semiHidden="0" w:uiPriority="69" w:unhideWhenUsed="0"/>
-    <w:lsdException w:name="Dark List" w:semiHidden="0" w:uiPriority="70" w:unhideWhenUsed="0"/>
-    <w:lsdException w:name="Colorful Shading" w:semiHidden="0" w:uiPriority="71" w:unhideWhenUsed="0"/>
-    <w:lsdException w:name="Colorful List" w:semiHidden="0" w:uiPriority="72" w:unhideWhenUsed="0"/>
-    <w:lsdException w:name="Colorful Grid" w:semiHidden="0" w:uiPriority="73" w:unhideWhenUsed="0"/>
-    <w:lsdException w:name="Light Shading Accent 1" w:semiHidden="0" w:uiPriority="60" w:unhideWhenUsed="0"/>
-    <w:lsdException w:name="Light List Accent 1" w:semiHidden="0" w:uiPriority="61" w:unhideWhenUsed="0"/>
-    <w:lsdException w:name="Light Grid Accent 1" w:semiHidden="0" w:uiPriority="62" w:unhideWhenUsed="0"/>
-    <w:lsdException w:name="Medium Shading 1 Accent 1" w:semiHidden="0" w:uiPriority="63" w:unhideWhenUsed="0"/>
-    <w:lsdException w:name="Medium Shading 2 Accent 1" w:semiHidden="0" w:uiPriority="64" w:unhideWhenUsed="0"/>
-    <w:lsdException w:name="Medium List 1 Accent 1" w:semiHidden="0" w:uiPriority="65" w:unhideWhenUsed="0"/>
-    <w:lsdException w:name="Revision" w:unhideWhenUsed="0"/>
-    <w:lsdException w:name="List Paragraph" w:semiHidden="0" w:uiPriority="34" w:unhideWhenUsed="0" w:qFormat="1"/>
-    <w:lsdException w:name="Quote" w:semiHidden="0" w:uiPriority="29" w:unhideWhenUsed="0" w:qFormat="1"/>
-    <w:lsdException w:name="Intense Quote" w:semiHidden="0" w:uiPriority="30" w:unhideWhenUsed="0" w:qFormat="1"/>
-    <w:lsdException w:name="Medium List 2 Accent 1" w:semiHidden="0" w:uiPriority="66" w:unhideWhenUsed="0"/>
-    <w:lsdException w:name="Medium Grid 1 Accent 1" w:semiHidden="0" w:uiPriority="67" w:unhideWhenUsed="0"/>
-    <w:lsdException w:name="Medium Grid 2 Accent 1" w:semiHidden="0" w:uiPriority="68" w:unhideWhenUsed="0"/>
-    <w:lsdException w:name="Medium Grid 3 Accent 1" w:semiHidden="0" w:uiPriority="69" w:unhideWhenUsed="0"/>
-    <w:lsdException w:name="Dark List Accent 1" w:semiHidden="0" w:uiPriority="70" w:unhideWhenUsed="0"/>
-    <w:lsdException w:name="Colorful Shading Accent 1" w:semiHidden="0" w:uiPriority="71" w:unhideWhenUsed="0"/>
-    <w:lsdException w:name="Colorful List Accent 1" w:semiHidden="0" w:uiPriority="72" w:unhideWhenUsed="0"/>
-    <w:lsdException w:name="Colorful Grid Accent 1" w:semiHidden="0" w:uiPriority="73" w:unhideWhenUsed="0"/>
-    <w:lsdException w:name="Light Shading Accent 2" w:semiHidden="0" w:uiPriority="60" w:unhideWhenUsed="0"/>
-    <w:lsdException w:name="Light List Accent 2" w:semiHidden="0" w:uiPriority="61" w:unhideWhenUsed="0"/>
-    <w:lsdException w:name="Light Grid Accent 2" w:semiHidden="0" w:uiPriority="62" w:unhideWhenUsed="0"/>
-    <w:lsdException w:name="Medium Shading 1 Accent 2" w:semiHidden="0" w:uiPriority="63" w:unhideWhenUsed="0"/>
-    <w:lsdException w:name="Medium Shading 2 Accent 2" w:semiHidden="0" w:uiPriority="64" w:unhideWhenUsed="0"/>
-    <w:lsdException w:name="Medium List 1 Accent 2" w:semiHidden="0" w:uiPriority="65" w:unhideWhenUsed="0"/>
-    <w:lsdException w:name="Medium List 2 Accent 2" w:semiHidden="0" w:uiPriority="66" w:unhideWhenUsed="0"/>
-    <w:lsdException w:name="Medium Grid 1 Accent 2" w:semiHidden="0" w:uiPriority="67" w:unhideWhenUsed="0"/>
-    <w:lsdException w:name="Medium Grid 2 Accent 2" w:semiHidden="0" w:uiPriority="68" w:unhideWhenUsed="0"/>
-    <w:lsdException w:name="Medium Grid 3 Accent 2" w:semiHidden="0" w:uiPriority="69" w:unhideWhenUsed="0"/>
-    <w:lsdException w:name="Dark List Accent 2" w:semiHidden="0" w:uiPriority="70" w:unhideWhenUsed="0"/>
-    <w:lsdException w:name="Colorful Shading Accent 2" w:semiHidden="0" w:uiPriority="71" w:unhideWhenUsed="0"/>
-    <w:lsdException w:name="Colorful List Accent 2" w:semiHidden="0" w:uiPriority="72" w:unhideWhenUsed="0"/>
-    <w:lsdException w:name="Colorful Grid Accent 2" w:semiHidden="0" w:uiPriority="73" w:unhideWhenUsed="0"/>
-    <w:lsdException w:name="Light Shading Accent 3" w:semiHidden="0" w:uiPriority="60" w:unhideWhenUsed="0"/>
-    <w:lsdException w:name="Light List Accent 3" w:semiHidden="0" w:uiPriority="61" w:unhideWhenUsed="0"/>
-    <w:lsdException w:name="Light Grid Accent 3" w:semiHidden="0" w:uiPriority="62" w:unhideWhenUsed="0"/>
-    <w:lsdException w:name="Medium Shading 1 Accent 3" w:semiHidden="0" w:uiPriority="63" w:unhideWhenUsed="0"/>
-    <w:lsdException w:name="Medium Shading 2 Accent 3" w:semiHidden="0" w:uiPriority="64" w:unhideWhenUsed="0"/>
-    <w:lsdException w:name="Medium List 1 Accent 3" w:semiHidden="0" w:uiPriority="65" w:unhideWhenUsed="0"/>
-    <w:lsdException w:name="Medium List 2 Accent 3" w:semiHidden="0" w:uiPriority="66" w:unhideWhenUsed="0"/>
-    <w:lsdException w:name="Medium Grid 1 Accent 3" w:semiHidden="0" w:uiPriority="67" w:unhideWhenUsed="0"/>
-    <w:lsdException w:name="Medium Grid 2 Accent 3" w:semiHidden="0" w:uiPriority="68" w:unhideWhenUsed="0"/>
-    <w:lsdException w:name="Medium Grid 3 Accent 3" w:semiHidden="0" w:uiPriority="69" w:unhideWhenUsed="0"/>
-    <w:lsdException w:name="Dark List Accent 3" w:semiHidden="0" w:uiPriority="70" w:unhideWhenUsed="0"/>
-    <w:lsdException w:name="Colorful Shading Accent 3" w:semiHidden="0" w:uiPriority="71" w:unhideWhenUsed="0"/>
-    <w:lsdException w:name="Colorful List Accent 3" w:semiHidden="0" w:uiPriority="72" w:unhideWhenUsed="0"/>
-    <w:lsdException w:name="Colorful Grid Accent 3" w:semiHidden="0" w:uiPriority="73" w:unhideWhenUsed="0"/>
-    <w:lsdException w:name="Light Shading Accent 4" w:semiHidden="0" w:uiPriority="60" w:unhideWhenUsed="0"/>
-    <w:lsdException w:name="Light List Accent 4" w:semiHidden="0" w:uiPriority="61" w:unhideWhenUsed="0"/>
-    <w:lsdException w:name="Light Grid Accent 4" w:semiHidden="0" w:uiPriority="62" w:unhideWhenUsed="0"/>
-    <w:lsdException w:name="Medium Shading 1 Accent 4" w:semiHidden="0" w:uiPriority="63" w:unhideWhenUsed="0"/>
-    <w:lsdException w:name="Medium Shading 2 Accent 4" w:semiHidden="0" w:uiPriority="64" w:unhideWhenUsed="0"/>
-    <w:lsdException w:name="Medium List 1 Accent 4" w:semiHidden="0" w:uiPriority="65" w:unhideWhenUsed="0"/>
-    <w:lsdException w:name="Medium List 2 Accent 4" w:semiHidden="0" w:uiPriority="66" w:unhideWhenUsed="0"/>
-    <w:lsdException w:name="Medium Grid 1 Accent 4" w:semiHidden="0" w:uiPriority="67" w:unhideWhenUsed="0"/>
-    <w:lsdException w:name="Medium Grid 2 Accent 4" w:semiHidden="0" w:uiPriority="68" w:unhideWhenUsed="0"/>
-    <w:lsdException w:name="Medium Grid 3 Accent 4" w:semiHidden="0" w:uiPriority="69" w:unhideWhenUsed="0"/>
-    <w:lsdException w:name="Dark List Accent 4" w:semiHidden="0" w:uiPriority="70" w:unhideWhenUsed="0"/>
-    <w:lsdException w:name="Colorful Shading Accent 4" w:semiHidden="0" w:uiPriority="71" w:unhideWhenUsed="0"/>
-    <w:lsdException w:name="Colorful List Accent 4" w:semiHidden="0" w:uiPriority="72" w:unhideWhenUsed="0"/>
-    <w:lsdException w:name="Colorful Grid Accent 4" w:semiHidden="0" w:uiPriority="73" w:unhideWhenUsed="0"/>
-    <w:lsdException w:name="Light Shading Accent 5" w:semiHidden="0" w:uiPriority="60" w:unhideWhenUsed="0"/>
-    <w:lsdException w:name="Light List Accent 5" w:semiHidden="0" w:uiPriority="61" w:unhideWhenUsed="0"/>
-    <w:lsdException w:name="Light Grid Accent 5" w:semiHidden="0" w:uiPriority="62" w:unhideWhenUsed="0"/>
-    <w:lsdException w:name="Medium Shading 1 Accent 5" w:semiHidden="0" w:uiPriority="63" w:unhideWhenUsed="0"/>
-    <w:lsdException w:name="Medium Shading 2 Accent 5" w:semiHidden="0" w:uiPriority="64" w:unhideWhenUsed="0"/>
-    <w:lsdException w:name="Medium List 1 Accent 5" w:semiHidden="0" w:uiPriority="65" w:unhideWhenUsed="0"/>
-    <w:lsdException w:name="Medium List 2 Accent 5" w:semiHidden="0" w:uiPriority="66" w:unhideWhenUsed="0"/>
-    <w:lsdException w:name="Medium Grid 1 Accent 5" w:semiHidden="0" w:uiPriority="67" w:unhideWhenUsed="0"/>
-    <w:lsdException w:name="Medium Grid 2 Accent 5" w:semiHidden="0" w:uiPriority="68" w:unhideWhenUsed="0"/>
-    <w:lsdException w:name="Medium Grid 3 Accent 5" w:semiHidden="0" w:uiPriority="69" w:unhideWhenUsed="0"/>
-    <w:lsdException w:name="Dark List Accent 5" w:semiHidden="0" w:uiPriority="70" w:unhideWhenUsed="0"/>
-    <w:lsdException w:name="Colorful Shading Accent 5" w:semiHidden="0" w:uiPriority="71" w:unhideWhenUsed="0"/>
-    <w:lsdException w:name="Colorful List Accent 5" w:semiHidden="0" w:uiPriority="72" w:unhideWhenUsed="0"/>
-    <w:lsdException w:name="Colorful Grid Accent 5" w:semiHidden="0" w:uiPriority="73" w:unhideWhenUsed="0"/>
-    <w:lsdException w:name="Light Shading Accent 6" w:semiHidden="0" w:uiPriority="60" w:unhideWhenUsed="0"/>
-    <w:lsdException w:name="Light List Accent 6" w:semiHidden="0" w:uiPriority="61" w:unhideWhenUsed="0"/>
-    <w:lsdException w:name="Light Grid Accent 6" w:semiHidden="0" w:uiPriority="62" w:unhideWhenUsed="0"/>
-    <w:lsdException w:name="Medium Shading 1 Accent 6" w:semiHidden="0" w:uiPriority="63" w:unhideWhenUsed="0"/>
-    <w:lsdException w:name="Medium Shading 2 Accent 6" w:semiHidden="0" w:uiPriority="64" w:unhideWhenUsed="0"/>
-    <w:lsdException w:name="Medium List 1 Accent 6" w:semiHidden="0" w:uiPriority="65" w:unhideWhenUsed="0"/>
-    <w:lsdException w:name="Medium List 2 Accent 6" w:semiHidden="0" w:uiPriority="66" w:unhideWhenUsed="0"/>
-    <w:lsdException w:name="Medium Grid 1 Accent 6" w:semiHidden="0" w:uiPriority="67" w:unhideWhenUsed="0"/>
-    <w:lsdException w:name="Medium Grid 2 Accent 6" w:semiHidden="0" w:uiPriority="68" w:unhideWhenUsed="0"/>
-    <w:lsdException w:name="Medium Grid 3 Accent 6" w:semiHidden="0" w:uiPriority="69" w:unhideWhenUsed="0"/>
-    <w:lsdException w:name="Dark List Accent 6" w:semiHidden="0" w:uiPriority="70" w:unhideWhenUsed="0"/>
-    <w:lsdException w:name="Colorful Shading Accent 6" w:semiHidden="0" w:uiPriority="71" w:unhideWhenUsed="0"/>
-    <w:lsdException w:name="Colorful List Accent 6" w:semiHidden="0" w:uiPriority="72" w:unhideWhenUsed="0"/>
-    <w:lsdException w:name="Colorful Grid Accent 6" w:semiHidden="0" w:uiPriority="73" w:unhideWhenUsed="0"/>
-    <w:lsdException w:name="Subtle Emphasis" w:semiHidden="0" w:uiPriority="19" w:unhideWhenUsed="0" w:qFormat="1"/>
-    <w:lsdException w:name="Intense Emphasis" w:semiHidden="0" w:uiPriority="21" w:unhideWhenUsed="0" w:qFormat="1"/>
-    <w:lsdException w:name="Subtle Reference" w:semiHidden="0" w:uiPriority="31" w:unhideWhenUsed="0" w:qFormat="1"/>
-    <w:lsdException w:name="Intense Reference" w:semiHidden="0" w:uiPriority="32" w:unhideWhenUsed="0" w:qFormat="1"/>
-    <w:lsdException w:name="Book Title" w:semiHidden="0" w:uiPriority="33" w:unhideWhenUsed="0" w:qFormat="1"/>
-    <w:lsdException w:name="Bibliography" w:uiPriority="37"/>
-    <w:lsdException w:name="TOC Heading" w:uiPriority="39" w:qFormat="1"/>
-  </w:latentStyles>
-  <w:style w:type="paragraph" w:default="1" w:styleId="a">
-    <w:name w:val="Normal"/>
-    <w:qFormat/>
+  <w:style w:type="paragraph" w:customStyle="1" w:styleId="Heading">
+    <w:name w:val="Heading"/>
+    <w:basedOn w:val="Normal"/>
+    <w:next w:val="TextBody"/>
+    <w:rsid w:val="009C6F22"/>
     <w:pPr>
-      <w:widowControl w:val="0"/>
-      <w:jc w:val="both"/>
+      <w:keepNext/>
+      <w:spacing w:before="240" w:after="120"/>
+    </w:pPr>
+    <w:rPr>
+      <w:rFonts w:ascii="Liberation Sans" w:hAnsi="Liberation Sans" w:cs="FreeSans"/>
+      <w:sz w:val="28"/>
+      <w:szCs w:val="28"/>
+    </w:rPr>
+  </w:style>
+  <w:style w:type="paragraph" w:customStyle="1" w:styleId="TextBody">
+    <w:name w:val="Text Body"/>
+    <w:basedOn w:val="Normal"/>
+    <w:rsid w:val="009C6F22"/>
+    <w:pPr>
+      <w:spacing w:after="140" w:line="288" w:lineRule="auto"/>
     </w:pPr>
   </w:style>
-  <w:style w:type="character" w:default="1" w:styleId="a0">
-    <w:name w:val="Default Paragraph Font"/>
-    <w:uiPriority w:val="1"/>
-    <w:semiHidden/>
-    <w:unhideWhenUsed/>
+  <w:style w:type="paragraph" w:styleId="List">
+    <w:name w:val="List"/>
+    <w:basedOn w:val="TextBody"/>
+    <w:rsid w:val="009C6F22"/>
+    <w:rPr>
+      <w:rFonts w:cs="FreeSans"/>
+    </w:rPr>
   </w:style>
-  <w:style w:type="table" w:default="1" w:styleId="a1">
-    <w:name w:val="Normal Table"/>
-    <w:uiPriority w:val="99"/>
-    <w:semiHidden/>
-    <w:unhideWhenUsed/>
-    <w:tblPr>
-      <w:tblInd w:w="0" w:type="dxa"/>
-      <w:tblCellMar>
-        <w:top w:w="0" w:type="dxa"/>
-        <w:left w:w="108" w:type="dxa"/>
-        <w:bottom w:w="0" w:type="dxa"/>
-        <w:right w:w="108" w:type="dxa"/>
-      </w:tblCellMar>
-    </w:tblPr>
+  <w:style w:type="paragraph" w:styleId="Caption">
+    <w:name w:val="caption"/>
+    <w:basedOn w:val="Normal"/>
+    <w:rsid w:val="009C6F22"/>
+    <w:pPr>
+      <w:suppressLineNumbers/>
+      <w:spacing w:before="120" w:after="120"/>
+    </w:pPr>
+    <w:rPr>
+      <w:rFonts w:cs="FreeSans"/>
+      <w:i/>
+      <w:iCs/>
+    </w:rPr>
   </w:style>
-  <w:style w:type="numbering" w:default="1" w:styleId="a2">
-    <w:name w:val="No List"/>
-    <w:uiPriority w:val="99"/>
-    <w:semiHidden/>
-    <w:unhideWhenUsed/>
+  <w:style w:type="paragraph" w:customStyle="1" w:styleId="Index">
+    <w:name w:val="Index"/>
+    <w:basedOn w:val="Normal"/>
+    <w:rsid w:val="009C6F22"/>
+    <w:pPr>
+      <w:suppressLineNumbers/>
+    </w:pPr>
+    <w:rPr>
+      <w:rFonts w:cs="FreeSans"/>
+    </w:rPr>
   </w:style>
 </w:styles>
 </file>

</xml_diff>